<commit_message>
FILESTORA-95 added tests fix remarks
</commit_message>
<xml_diff>
--- a/FileStorageApp/FileStorageAPI.Tests/FilesForTests/text_document.docx
+++ b/FileStorageApp/FileStorageAPI.Tests/FilesForTests/text_document.docx
@@ -20,7 +20,46 @@
           <w:szCs w:val="24"/>
           <w:lang w:val="en-US"/>
         </w:rPr>
-        <w:t>Test 123 123 123</w:t>
+        <w:t>Test 123 123</w:t>
+      </w:r>
+      <w:r>
+        <w:rPr>
+          <w:rFonts w:ascii="Times New Roman" w:hAnsi="Times New Roman" w:cs="Times New Roman"/>
+          <w:sz w:val="24"/>
+          <w:szCs w:val="24"/>
+          <w:lang w:val="en-US"/>
+        </w:rPr>
+        <w:t> </w:t>
+      </w:r>
+      <w:r>
+        <w:rPr>
+          <w:rFonts w:ascii="Times New Roman" w:hAnsi="Times New Roman" w:cs="Times New Roman"/>
+          <w:sz w:val="24"/>
+          <w:szCs w:val="24"/>
+          <w:lang w:val="en-US"/>
+        </w:rPr>
+        <w:t>123</w:t>
+      </w:r>
+    </w:p>
+    <w:p>
+      <w:pPr>
+        <w:ind w:left="360"/>
+        <w:jc w:val="both"/>
+        <w:rPr>
+          <w:rFonts w:ascii="Times New Roman" w:hAnsi="Times New Roman" w:cs="Times New Roman"/>
+          <w:sz w:val="24"/>
+          <w:szCs w:val="24"/>
+          <w:lang w:val="en-US"/>
+        </w:rPr>
+      </w:pPr>
+      <w:r>
+        <w:rPr>
+          <w:rFonts w:ascii="Times New Roman" w:hAnsi="Times New Roman" w:cs="Times New Roman"/>
+          <w:sz w:val="24"/>
+          <w:szCs w:val="24"/>
+          <w:lang w:val="en-US"/>
+        </w:rPr>
+        <w:t>Some good text</w:t>
       </w:r>
     </w:p>
     <w:sectPr>
@@ -857,19 +896,19 @@
       </w:pPr>
     </w:lvl>
   </w:abstractNum>
-  <w:num w:numId="1">
+  <w:num w:numId="1" w16cid:durableId="34350651">
     <w:abstractNumId w:val="2"/>
   </w:num>
-  <w:num w:numId="2">
+  <w:num w:numId="2" w16cid:durableId="213590768">
     <w:abstractNumId w:val="4"/>
   </w:num>
-  <w:num w:numId="3">
+  <w:num w:numId="3" w16cid:durableId="1960407791">
     <w:abstractNumId w:val="3"/>
   </w:num>
-  <w:num w:numId="4">
+  <w:num w:numId="4" w16cid:durableId="680397380">
     <w:abstractNumId w:val="5"/>
   </w:num>
-  <w:num w:numId="5">
+  <w:num w:numId="5" w16cid:durableId="1050424240">
     <w:abstractNumId w:val="7"/>
     <w:lvlOverride w:ilvl="0">
       <w:startOverride w:val="1"/>
@@ -899,16 +938,16 @@
       <w:startOverride w:val="1"/>
     </w:lvlOverride>
   </w:num>
-  <w:num w:numId="6">
+  <w:num w:numId="6" w16cid:durableId="277444872">
     <w:abstractNumId w:val="8"/>
   </w:num>
-  <w:num w:numId="7">
+  <w:num w:numId="7" w16cid:durableId="1695960990">
     <w:abstractNumId w:val="6"/>
   </w:num>
-  <w:num w:numId="8">
+  <w:num w:numId="8" w16cid:durableId="208036110">
     <w:abstractNumId w:val="1"/>
   </w:num>
-  <w:num w:numId="9">
+  <w:num w:numId="9" w16cid:durableId="689137076">
     <w:abstractNumId w:val="0"/>
   </w:num>
 </w:numbering>
@@ -1309,15 +1348,15 @@
     <w:lsdException w:name="Unresolved Mention" w:semiHidden="1" w:unhideWhenUsed="1"/>
     <w:lsdException w:name="Smart Link" w:semiHidden="1" w:unhideWhenUsed="1"/>
   </w:latentStyles>
-  <w:style w:type="paragraph" w:default="1" w:styleId="Normal">
+  <w:style w:type="paragraph" w:default="1" w:styleId="a">
     <w:name w:val="Normal"/>
     <w:qFormat/>
     <w:rsid w:val="00BE14CF"/>
   </w:style>
-  <w:style w:type="paragraph" w:styleId="Heading1">
+  <w:style w:type="paragraph" w:styleId="1">
     <w:name w:val="heading 1"/>
-    <w:basedOn w:val="Normal"/>
-    <w:link w:val="Heading1Char"/>
+    <w:basedOn w:val="a"/>
+    <w:link w:val="10"/>
     <w:uiPriority w:val="9"/>
     <w:qFormat/>
     <w:rsid w:val="00940ECF"/>
@@ -1332,16 +1371,16 @@
       <w:kern w:val="36"/>
       <w:sz w:val="48"/>
       <w:szCs w:val="48"/>
-      <w:lang w:val="en-RU" w:eastAsia="en-GB"/>
+      <w:lang w:eastAsia="en-GB"/>
     </w:rPr>
   </w:style>
-  <w:style w:type="character" w:default="1" w:styleId="DefaultParagraphFont">
+  <w:style w:type="character" w:default="1" w:styleId="a0">
     <w:name w:val="Default Paragraph Font"/>
     <w:uiPriority w:val="1"/>
     <w:semiHidden/>
     <w:unhideWhenUsed/>
   </w:style>
-  <w:style w:type="table" w:default="1" w:styleId="TableNormal">
+  <w:style w:type="table" w:default="1" w:styleId="a1">
     <w:name w:val="Normal Table"/>
     <w:uiPriority w:val="99"/>
     <w:semiHidden/>
@@ -1356,15 +1395,15 @@
       </w:tblCellMar>
     </w:tblPr>
   </w:style>
-  <w:style w:type="numbering" w:default="1" w:styleId="NoList">
+  <w:style w:type="numbering" w:default="1" w:styleId="a2">
     <w:name w:val="No List"/>
     <w:uiPriority w:val="99"/>
     <w:semiHidden/>
     <w:unhideWhenUsed/>
   </w:style>
-  <w:style w:type="paragraph" w:styleId="ListParagraph">
+  <w:style w:type="paragraph" w:styleId="a3">
     <w:name w:val="List Paragraph"/>
-    <w:basedOn w:val="Normal"/>
+    <w:basedOn w:val="a"/>
     <w:uiPriority w:val="34"/>
     <w:qFormat/>
     <w:rsid w:val="00BE14CF"/>
@@ -1373,9 +1412,9 @@
       <w:contextualSpacing/>
     </w:pPr>
   </w:style>
-  <w:style w:type="character" w:styleId="Strong">
+  <w:style w:type="character" w:styleId="a4">
     <w:name w:val="Strong"/>
-    <w:basedOn w:val="DefaultParagraphFont"/>
+    <w:basedOn w:val="a0"/>
     <w:uiPriority w:val="22"/>
     <w:qFormat/>
     <w:rsid w:val="00BE14CF"/>
@@ -1386,7 +1425,7 @@
   </w:style>
   <w:style w:type="paragraph" w:customStyle="1" w:styleId="mrcssattr">
     <w:name w:val="mrcssattr"/>
-    <w:basedOn w:val="Normal"/>
+    <w:basedOn w:val="a"/>
     <w:uiPriority w:val="99"/>
     <w:rsid w:val="00BE14CF"/>
     <w:pPr>
@@ -1397,10 +1436,10 @@
       <w:lang w:eastAsia="ru-RU"/>
     </w:rPr>
   </w:style>
-  <w:style w:type="character" w:customStyle="1" w:styleId="Heading1Char">
-    <w:name w:val="Heading 1 Char"/>
-    <w:basedOn w:val="DefaultParagraphFont"/>
-    <w:link w:val="Heading1"/>
+  <w:style w:type="character" w:customStyle="1" w:styleId="10">
+    <w:name w:val="Заголовок 1 Знак"/>
+    <w:basedOn w:val="a0"/>
+    <w:link w:val="1"/>
     <w:uiPriority w:val="9"/>
     <w:rsid w:val="00940ECF"/>
     <w:rPr>
@@ -1410,12 +1449,12 @@
       <w:kern w:val="36"/>
       <w:sz w:val="48"/>
       <w:szCs w:val="48"/>
-      <w:lang w:val="en-RU" w:eastAsia="en-GB"/>
+      <w:lang w:eastAsia="en-GB"/>
     </w:rPr>
   </w:style>
-  <w:style w:type="character" w:styleId="Hyperlink">
+  <w:style w:type="character" w:styleId="a5">
     <w:name w:val="Hyperlink"/>
-    <w:basedOn w:val="DefaultParagraphFont"/>
+    <w:basedOn w:val="a0"/>
     <w:uiPriority w:val="99"/>
     <w:unhideWhenUsed/>
     <w:rsid w:val="00940ECF"/>
@@ -1424,9 +1463,9 @@
       <w:u w:val="single"/>
     </w:rPr>
   </w:style>
-  <w:style w:type="character" w:styleId="UnresolvedMention">
+  <w:style w:type="character" w:styleId="a6">
     <w:name w:val="Unresolved Mention"/>
-    <w:basedOn w:val="DefaultParagraphFont"/>
+    <w:basedOn w:val="a0"/>
     <w:uiPriority w:val="99"/>
     <w:semiHidden/>
     <w:unhideWhenUsed/>

</xml_diff>